<commit_message>
Update Algorithm Report [Draft 1].docx
</commit_message>
<xml_diff>
--- a/Algorithm Report [Draft 1].docx
+++ b/Algorithm Report [Draft 1].docx
@@ -163,7 +163,6 @@
           <w:szCs w:val="22"/>
         </w:rPr>
       </w:pPr>
-      <w:proofErr w:type="gramStart"/>
       <w:r>
         <w:rPr>
           <w:i/>
@@ -172,18 +171,7 @@
           <w:sz w:val="22"/>
           <w:szCs w:val="22"/>
         </w:rPr>
-        <w:t>Sub Heading</w:t>
-      </w:r>
-      <w:proofErr w:type="gramEnd"/>
-      <w:r>
-        <w:rPr>
-          <w:i/>
-          <w:iCs/>
-          <w:color w:val="auto"/>
-          <w:sz w:val="22"/>
-          <w:szCs w:val="22"/>
-        </w:rPr>
-        <w:t xml:space="preserve"> NEEDED</w:t>
+        <w:t>Sub Heading NEEDED</w:t>
       </w:r>
     </w:p>
     <w:p>
@@ -265,15 +253,7 @@
         <w:t xml:space="preserve">as the 0/1 </w:t>
       </w:r>
       <w:r>
-        <w:t xml:space="preserve">KP. Some variations allow for fractions of items to be added to the bag </w:t>
-      </w:r>
-      <w:proofErr w:type="gramStart"/>
-      <w:r>
-        <w:t>in order to</w:t>
-      </w:r>
-      <w:proofErr w:type="gramEnd"/>
-      <w:r>
-        <w:t xml:space="preserve"> obtain the most value, while 0/1 KP asserts that </w:t>
+        <w:t xml:space="preserve">KP. Some variations allow for fractions of items to be added to the bag in order to obtain the most value, while 0/1 KP asserts that </w:t>
       </w:r>
       <w:r>
         <w:t>each item can be either</w:t>
@@ -336,15 +316,7 @@
         <w:t>.</w:t>
       </w:r>
       <w:r>
-        <w:t xml:space="preserve"> For each item in the knapsack, it is either in the bag (1) or not in the bag (0). The duration of this report will be </w:t>
-      </w:r>
-      <w:proofErr w:type="gramStart"/>
-      <w:r>
-        <w:t>in regards to</w:t>
-      </w:r>
-      <w:proofErr w:type="gramEnd"/>
-      <w:r>
-        <w:t xml:space="preserve"> the 0/1 KP, hereto referred to simply as KP, unless otherwise specified. </w:t>
+        <w:t xml:space="preserve"> For each item in the knapsack, it is either in the bag (1) or not in the bag (0). The duration of this report will be in regards to the 0/1 KP, hereto referred to simply as KP, unless otherwise specified. </w:t>
       </w:r>
     </w:p>
     <w:p>
@@ -1120,11 +1092,9 @@
       </m:oMathPara>
     </w:p>
     <w:p>
-      <w:proofErr w:type="gramStart"/>
       <w:r>
         <w:t>where</w:t>
       </w:r>
-      <w:proofErr w:type="gramEnd"/>
     </w:p>
     <w:p>
       <w:pPr>
@@ -1324,13 +1294,8 @@
         <w:t xml:space="preserve">maximum </w:t>
       </w:r>
       <w:r>
-        <w:t xml:space="preserve">weight </w:t>
-      </w:r>
-      <w:proofErr w:type="gramStart"/>
-      <w:r>
-        <w:t>capacity</w:t>
-      </w:r>
-      <w:proofErr w:type="gramEnd"/>
+        <w:t>weight capacity</w:t>
+      </w:r>
     </w:p>
     <w:p>
       <w:pPr>
@@ -2445,11 +2410,252 @@
       <w:pPr>
         <w:jc w:val="both"/>
       </w:pPr>
+      <w:r>
+        <w:t>The importance of the KP</w:t>
+      </w:r>
+      <w:r>
+        <w:t xml:space="preserve"> serves as a powerful tool </w:t>
+      </w:r>
+      <w:r>
+        <w:t xml:space="preserve">across the fields of </w:t>
+      </w:r>
+      <w:r>
+        <w:t>mathematic</w:t>
+      </w:r>
+      <w:r>
+        <w:t xml:space="preserve">s and </w:t>
+      </w:r>
+      <w:r>
+        <w:t>computer science</w:t>
+      </w:r>
+      <w:r>
+        <w:t xml:space="preserve">, whether </w:t>
+      </w:r>
+      <w:r>
+        <w:t xml:space="preserve">to explore how algorithms work </w:t>
+      </w:r>
+      <w:r>
+        <w:t>or</w:t>
+      </w:r>
+      <w:r>
+        <w:t xml:space="preserve"> how efficiently they operate </w:t>
+      </w:r>
+      <w:r>
+        <w:fldChar w:fldCharType="begin"/>
+      </w:r>
+      <w:r>
+        <w:instrText xml:space="preserve"> REF _Ref141273412 \r \h </w:instrText>
+      </w:r>
+      <w:r>
+        <w:fldChar w:fldCharType="separate"/>
+      </w:r>
+      <w:r>
+        <w:t>[1]</w:t>
+      </w:r>
+      <w:r>
+        <w:fldChar w:fldCharType="end"/>
+      </w:r>
+      <w:r>
+        <w:t xml:space="preserve">, or in day-to-day practical applications, </w:t>
+      </w:r>
+      <w:r>
+        <w:t>showcasing its versatility and utility in solving diverse challenges.</w:t>
+      </w:r>
+      <w:r>
+        <w:t xml:space="preserve"> Computer scientists can use the KP to help </w:t>
+      </w:r>
+      <w:r>
+        <w:t>in program partitioning and task allocation,</w:t>
+      </w:r>
+      <w:r>
+        <w:t xml:space="preserve"> where it is important to </w:t>
+      </w:r>
+      <w:r>
+        <w:t>prioriti</w:t>
+      </w:r>
+      <w:r>
+        <w:t>ze</w:t>
+      </w:r>
+      <w:r>
+        <w:t xml:space="preserve"> critical tasks </w:t>
+      </w:r>
+      <w:r>
+        <w:t>while optimizing computational resources. For more a more practical example</w:t>
+      </w:r>
+      <w:r>
+        <w:t xml:space="preserve">, the KP can be used to help </w:t>
+      </w:r>
+      <w:r>
+        <w:t>efficiently pack food for survival situations</w:t>
+      </w:r>
+      <w:r>
+        <w:t xml:space="preserve">, with a goal to </w:t>
+      </w:r>
+      <w:r>
+        <w:t>maximiz</w:t>
+      </w:r>
+      <w:r>
+        <w:t>e</w:t>
+      </w:r>
+      <w:r>
+        <w:t xml:space="preserve"> nutrition while minimizing overall weigh</w:t>
+      </w:r>
+      <w:r>
+        <w:t xml:space="preserve">t </w:t>
+      </w:r>
+      <w:r>
+        <w:fldChar w:fldCharType="begin"/>
+      </w:r>
+      <w:r>
+        <w:instrText xml:space="preserve"> REF _Ref141179382 \r \h </w:instrText>
+      </w:r>
+      <w:r>
+        <w:fldChar w:fldCharType="separate"/>
+      </w:r>
+      <w:r>
+        <w:t>[5]</w:t>
+      </w:r>
+      <w:r>
+        <w:fldChar w:fldCharType="end"/>
+      </w:r>
+      <w:r>
+        <w:t>.</w:t>
+      </w:r>
+      <w:r>
+        <w:t xml:space="preserve"> Additionally, the KP can help assist investors </w:t>
+      </w:r>
+      <w:r>
+        <w:t xml:space="preserve">in </w:t>
+      </w:r>
+      <w:r>
+        <w:t>maximizing their profits while adhering to t</w:t>
+      </w:r>
+      <w:r>
+        <w:t>heir budget constraints.</w:t>
+      </w:r>
+      <w:r>
+        <w:t xml:space="preserve"> T</w:t>
+      </w:r>
+      <w:r>
+        <w:t xml:space="preserve">he KP proves </w:t>
+      </w:r>
+      <w:r>
+        <w:t>invaluable to</w:t>
+      </w:r>
+      <w:r>
+        <w:t xml:space="preserve"> the lumber industry,</w:t>
+      </w:r>
+      <w:r>
+        <w:t xml:space="preserve"> where</w:t>
+      </w:r>
+      <w:r>
+        <w:t xml:space="preserve"> the KP contributes to the optimization of log cutting processes, maximizing the value obtained from each log while minimizing waste. </w:t>
+      </w:r>
+      <w:r>
+        <w:t>In fact, w</w:t>
+      </w:r>
+      <w:r>
+        <w:t xml:space="preserve">hile </w:t>
+      </w:r>
+      <w:r>
+        <w:t xml:space="preserve">KP is </w:t>
+      </w:r>
+      <w:r>
+        <w:t xml:space="preserve">often considered a ‘packing’ problem, it </w:t>
+      </w:r>
+      <w:r>
+        <w:t>also sometimes referred to as a</w:t>
+      </w:r>
+      <w:r>
+        <w:t xml:space="preserve"> ‘cutting proble</w:t>
+      </w:r>
+      <w:r>
+        <w:t xml:space="preserve">m </w:t>
+      </w:r>
+      <w:r>
+        <w:fldChar w:fldCharType="begin"/>
+      </w:r>
+      <w:r>
+        <w:instrText xml:space="preserve"> REF _Ref141181000 \r \h </w:instrText>
+      </w:r>
+      <w:r>
+        <w:fldChar w:fldCharType="separate"/>
+      </w:r>
+      <w:r>
+        <w:t>[6]</w:t>
+      </w:r>
+      <w:r>
+        <w:fldChar w:fldCharType="end"/>
+      </w:r>
+      <w:r>
+        <w:t>.</w:t>
+      </w:r>
     </w:p>
     <w:p>
       <w:pPr>
         <w:jc w:val="both"/>
       </w:pPr>
+      <w:r>
+        <w:t>The versatility of the Knapsack is evident in many real-world applications, from efficiently packing food for survival to optimizing investment portfolios, loading cargo planes, and even cutting logs</w:t>
+      </w:r>
+      <w:r>
+        <w:t xml:space="preserve">, </w:t>
+      </w:r>
+      <w:r>
+        <w:t xml:space="preserve">the real world </w:t>
+      </w:r>
+      <w:r>
+        <w:lastRenderedPageBreak/>
+        <w:t>often presents additional complexities</w:t>
+      </w:r>
+      <w:r>
+        <w:t xml:space="preserve"> that the basic KP does not account for.</w:t>
+      </w:r>
+      <w:r>
+        <w:t xml:space="preserve"> </w:t>
+      </w:r>
+      <w:r>
+        <w:t>From nutritional sustainability, investment risk tolerance, time constraints, market price variations, to other practical factors, there appeared a substantial “need for [an] extension of the basic knapsack model,” which led to the development of “various extensions and variations,” with each variant offering a solution to tackle a specific scenario</w:t>
+      </w:r>
+      <w:r>
+        <w:t xml:space="preserve"> </w:t>
+      </w:r>
+      <w:r>
+        <w:fldChar w:fldCharType="begin"/>
+      </w:r>
+      <w:r>
+        <w:instrText xml:space="preserve"> REF _Ref141181000 \r \h </w:instrText>
+      </w:r>
+      <w:r>
+        <w:fldChar w:fldCharType="separate"/>
+      </w:r>
+      <w:r>
+        <w:t>[6]</w:t>
+      </w:r>
+      <w:r>
+        <w:fldChar w:fldCharType="end"/>
+      </w:r>
+      <w:r>
+        <w:t xml:space="preserve">. </w:t>
+      </w:r>
+      <w:r>
+        <w:t xml:space="preserve">These extensions further enhance the </w:t>
+      </w:r>
+      <w:r>
+        <w:t>KP’s</w:t>
+      </w:r>
+      <w:r>
+        <w:t xml:space="preserve"> applicability and make it </w:t>
+      </w:r>
+      <w:r>
+        <w:t>invaluable across</w:t>
+      </w:r>
+      <w:r>
+        <w:t xml:space="preserve"> various industries </w:t>
+      </w:r>
+      <w:r>
+        <w:t>and applications.</w:t>
+      </w:r>
     </w:p>
     <w:p>
       <w:pPr>
@@ -2822,17 +3028,12 @@
         <w:t xml:space="preserve">Hans </w:t>
       </w:r>
       <w:proofErr w:type="spellStart"/>
-      <w:proofErr w:type="gramStart"/>
       <w:r>
         <w:t>Kellerer</w:t>
       </w:r>
       <w:proofErr w:type="spellEnd"/>
       <w:r>
-        <w:t> ,</w:t>
-      </w:r>
-      <w:proofErr w:type="gramEnd"/>
-      <w:r>
-        <w:t xml:space="preserve"> </w:t>
+        <w:t xml:space="preserve"> , </w:t>
       </w:r>
       <w:r>
         <w:t xml:space="preserve">Ulrich </w:t>
@@ -3126,13 +3327,8 @@
         </w:numPr>
       </w:pPr>
       <w:r>
-        <w:t xml:space="preserve">Unbounded knapsack problem: Dynamic programming </w:t>
-      </w:r>
-      <w:proofErr w:type="gramStart"/>
-      <w:r>
-        <w:t>revisited</w:t>
-      </w:r>
-      <w:proofErr w:type="gramEnd"/>
+        <w:t>Unbounded knapsack problem: Dynamic programming revisited</w:t>
+      </w:r>
     </w:p>
     <w:p>
       <w:pPr>

</xml_diff>

<commit_message>
Problem Statement Draft 1 Completed
</commit_message>
<xml_diff>
--- a/Algorithm Report [Draft 1].docx
+++ b/Algorithm Report [Draft 1].docx
@@ -163,6 +163,7 @@
           <w:szCs w:val="22"/>
         </w:rPr>
       </w:pPr>
+      <w:proofErr w:type="gramStart"/>
       <w:r>
         <w:rPr>
           <w:i/>
@@ -171,7 +172,18 @@
           <w:sz w:val="22"/>
           <w:szCs w:val="22"/>
         </w:rPr>
-        <w:t>Sub Heading NEEDED</w:t>
+        <w:t>Sub Heading</w:t>
+      </w:r>
+      <w:proofErr w:type="gramEnd"/>
+      <w:r>
+        <w:rPr>
+          <w:i/>
+          <w:iCs/>
+          <w:color w:val="auto"/>
+          <w:sz w:val="22"/>
+          <w:szCs w:val="22"/>
+        </w:rPr>
+        <w:t xml:space="preserve"> NEEDED</w:t>
       </w:r>
     </w:p>
     <w:p>
@@ -253,7 +265,15 @@
         <w:t xml:space="preserve">as the 0/1 </w:t>
       </w:r>
       <w:r>
-        <w:t xml:space="preserve">KP. Some variations allow for fractions of items to be added to the bag in order to obtain the most value, while 0/1 KP asserts that </w:t>
+        <w:t xml:space="preserve">KP. Some variations allow for fractions of items to be added to the bag </w:t>
+      </w:r>
+      <w:proofErr w:type="gramStart"/>
+      <w:r>
+        <w:t>in order to</w:t>
+      </w:r>
+      <w:proofErr w:type="gramEnd"/>
+      <w:r>
+        <w:t xml:space="preserve"> obtain the most value, while 0/1 KP asserts that </w:t>
       </w:r>
       <w:r>
         <w:t>each item can be either</w:t>
@@ -316,7 +336,15 @@
         <w:t>.</w:t>
       </w:r>
       <w:r>
-        <w:t xml:space="preserve"> For each item in the knapsack, it is either in the bag (1) or not in the bag (0). The duration of this report will be in regards to the 0/1 KP, hereto referred to simply as KP, unless otherwise specified. </w:t>
+        <w:t xml:space="preserve"> For each item in the knapsack, it is either in the bag (1) or not in the bag (0). The duration of this report will be </w:t>
+      </w:r>
+      <w:proofErr w:type="gramStart"/>
+      <w:r>
+        <w:t>in regards to</w:t>
+      </w:r>
+      <w:proofErr w:type="gramEnd"/>
+      <w:r>
+        <w:t xml:space="preserve"> the 0/1 KP, hereto referred to simply as KP, unless otherwise specified. </w:t>
       </w:r>
     </w:p>
     <w:p>
@@ -1092,9 +1120,11 @@
       </m:oMathPara>
     </w:p>
     <w:p>
+      <w:proofErr w:type="gramStart"/>
       <w:r>
         <w:t>where</w:t>
       </w:r>
+      <w:proofErr w:type="gramEnd"/>
     </w:p>
     <w:p>
       <w:pPr>
@@ -1294,8 +1324,13 @@
         <w:t xml:space="preserve">maximum </w:t>
       </w:r>
       <w:r>
-        <w:t>weight capacity</w:t>
-      </w:r>
+        <w:t xml:space="preserve">weight </w:t>
+      </w:r>
+      <w:proofErr w:type="gramStart"/>
+      <w:r>
+        <w:t>capacity</w:t>
+      </w:r>
+      <w:proofErr w:type="gramEnd"/>
     </w:p>
     <w:p>
       <w:pPr>
@@ -2522,7 +2557,15 @@
         <w:t>.</w:t>
       </w:r>
       <w:r>
-        <w:t xml:space="preserve"> Additionally, the KP can help assist investors </w:t>
+        <w:t xml:space="preserve"> Additionally, </w:t>
+      </w:r>
+      <w:proofErr w:type="gramStart"/>
+      <w:r>
+        <w:t>the KP</w:t>
+      </w:r>
+      <w:proofErr w:type="gramEnd"/>
+      <w:r>
+        <w:t xml:space="preserve"> can help assist investors </w:t>
       </w:r>
       <w:r>
         <w:t xml:space="preserve">in </w:t>
@@ -2639,11 +2682,16 @@
         <w:t xml:space="preserve">. </w:t>
       </w:r>
       <w:r>
-        <w:t xml:space="preserve">These extensions further enhance the </w:t>
+        <w:t xml:space="preserve">These extensions further enhance </w:t>
+      </w:r>
+      <w:proofErr w:type="gramStart"/>
+      <w:r>
+        <w:t xml:space="preserve">the </w:t>
       </w:r>
       <w:r>
         <w:t>KP’s</w:t>
       </w:r>
+      <w:proofErr w:type="gramEnd"/>
       <w:r>
         <w:t xml:space="preserve"> applicability and make it </w:t>
       </w:r>
@@ -2659,19 +2707,704 @@
     </w:p>
     <w:p>
       <w:pPr>
-        <w:jc w:val="both"/>
-      </w:pPr>
+        <w:pStyle w:val="Heading2"/>
+        <w:numPr>
+          <w:ilvl w:val="0"/>
+          <w:numId w:val="17"/>
+        </w:numPr>
+        <w:rPr>
+          <w:i/>
+          <w:iCs/>
+          <w:color w:val="auto"/>
+          <w:sz w:val="22"/>
+          <w:szCs w:val="22"/>
+        </w:rPr>
+      </w:pPr>
+      <w:r>
+        <w:rPr>
+          <w:i/>
+          <w:iCs/>
+          <w:color w:val="auto"/>
+          <w:sz w:val="22"/>
+          <w:szCs w:val="22"/>
+        </w:rPr>
+        <w:t>Variants</w:t>
+      </w:r>
     </w:p>
     <w:p>
       <w:pPr>
         <w:jc w:val="both"/>
       </w:pPr>
+      <w:r>
+        <w:t xml:space="preserve">There have been many variations created to </w:t>
+      </w:r>
+      <w:r>
+        <w:t>tackle the 0/1 KP</w:t>
+      </w:r>
+      <w:r>
+        <w:t xml:space="preserve">. </w:t>
+      </w:r>
+      <w:r>
+        <w:t>Two</w:t>
+      </w:r>
+      <w:r>
+        <w:t xml:space="preserve"> of the most</w:t>
+      </w:r>
+      <w:r>
+        <w:t xml:space="preserve"> notable variants </w:t>
+      </w:r>
+      <w:r>
+        <w:t xml:space="preserve">that have existed since the start of KP </w:t>
+      </w:r>
+      <w:r>
+        <w:t>are the Unbounded Knapsack Problem</w:t>
+      </w:r>
+      <w:r>
+        <w:t xml:space="preserve"> (UNP)</w:t>
+      </w:r>
+      <w:r>
+        <w:t xml:space="preserve"> and </w:t>
+      </w:r>
+      <w:r>
+        <w:t>the Bounded Knapsack Problem</w:t>
+      </w:r>
+      <w:r>
+        <w:t xml:space="preserve"> (BNP)</w:t>
+      </w:r>
+      <w:r>
+        <w:t>.</w:t>
+      </w:r>
+      <w:r>
+        <w:t xml:space="preserve"> These two variants focus on the limitation of item repetition. In the UNP, item amounts are unlimited and can be repeated ad infinitum in the knapsack.</w:t>
+      </w:r>
+      <w:r>
+        <w:t xml:space="preserve"> </w:t>
+      </w:r>
+      <w:r>
+        <w:t xml:space="preserve">This </w:t>
+      </w:r>
+      <w:r>
+        <w:t xml:space="preserve">allows </w:t>
+      </w:r>
+      <w:r>
+        <w:t xml:space="preserve">greater flexibility in item selection </w:t>
+      </w:r>
+      <w:r>
+        <w:t xml:space="preserve">and </w:t>
+      </w:r>
+      <w:r>
+        <w:t>the potential to achieve</w:t>
+      </w:r>
+      <w:r>
+        <w:t xml:space="preserve"> a</w:t>
+      </w:r>
+      <w:r>
+        <w:t xml:space="preserve"> higher total </w:t>
+      </w:r>
+      <w:proofErr w:type="gramStart"/>
+      <w:r>
+        <w:t>value</w:t>
+      </w:r>
+      <w:r>
+        <w:t>, but</w:t>
+      </w:r>
+      <w:proofErr w:type="gramEnd"/>
+      <w:r>
+        <w:t xml:space="preserve"> increases the number of possible solutions. Alternatively, the BNP limits the </w:t>
+      </w:r>
+      <w:proofErr w:type="gramStart"/>
+      <w:r>
+        <w:t>amount</w:t>
+      </w:r>
+      <w:proofErr w:type="gramEnd"/>
+      <w:r>
+        <w:t xml:space="preserve"> of times each item can be placed inside the bag. Since each item appears an equal number of times, the primary focus is on the specific combination of the items. Thus, </w:t>
+      </w:r>
+      <w:r>
+        <w:t xml:space="preserve">the solutions tend to be much simpler and more realistic, but the number of possible solutions is limited </w:t>
+      </w:r>
+      <w:r>
+        <w:fldChar w:fldCharType="begin"/>
+      </w:r>
+      <w:r>
+        <w:instrText xml:space="preserve"> REF _Ref141181000 \r \h </w:instrText>
+      </w:r>
+      <w:r>
+        <w:fldChar w:fldCharType="separate"/>
+      </w:r>
+      <w:r>
+        <w:t>[6]</w:t>
+      </w:r>
+      <w:r>
+        <w:fldChar w:fldCharType="end"/>
+      </w:r>
+      <w:r>
+        <w:t>.</w:t>
+      </w:r>
     </w:p>
     <w:p>
       <w:pPr>
         <w:jc w:val="both"/>
       </w:pPr>
+      <w:r>
+        <w:t xml:space="preserve">Amidst </w:t>
+      </w:r>
+      <w:r>
+        <w:t>the BNP</w:t>
+      </w:r>
+      <w:r>
+        <w:t xml:space="preserve">, the Greedy and Dynamic Programming </w:t>
+      </w:r>
+      <w:r>
+        <w:t>variants</w:t>
+      </w:r>
+      <w:r>
+        <w:t xml:space="preserve"> remain prominent for solving the 0/1 KP. The Greedy approach</w:t>
+      </w:r>
+      <w:r>
+        <w:t xml:space="preserve"> focuses on</w:t>
+      </w:r>
+      <w:r>
+        <w:t xml:space="preserve"> locally optimal </w:t>
+      </w:r>
+      <w:r>
+        <w:t>choices but</w:t>
+      </w:r>
+      <w:r>
+        <w:t xml:space="preserve"> disregards </w:t>
+      </w:r>
+      <w:r>
+        <w:t>the overall consequences</w:t>
+      </w:r>
+      <w:r>
+        <w:t xml:space="preserve">, </w:t>
+      </w:r>
+      <w:r>
+        <w:t xml:space="preserve">resulting in efficient </w:t>
+      </w:r>
+      <w:r>
+        <w:t xml:space="preserve">but approximate </w:t>
+      </w:r>
+      <w:r>
+        <w:t xml:space="preserve">solutions. </w:t>
+      </w:r>
+      <w:r>
+        <w:t>Alternatively</w:t>
+      </w:r>
+      <w:r>
+        <w:t xml:space="preserve">, the Dynamic Programming </w:t>
+      </w:r>
+      <w:r>
+        <w:t>variant</w:t>
+      </w:r>
+      <w:r>
+        <w:t xml:space="preserve"> breaks the problem into smaller subproblems and </w:t>
+      </w:r>
+      <w:r>
+        <w:t>methodically</w:t>
+      </w:r>
+      <w:r>
+        <w:t xml:space="preserve"> calculates optimal solutions, ensuring a</w:t>
+      </w:r>
+      <w:r>
+        <w:t xml:space="preserve"> more accurate solution but less-efficient</w:t>
+      </w:r>
+      <w:r>
+        <w:t xml:space="preserve"> running time.</w:t>
+      </w:r>
     </w:p>
+    <w:p>
+      <w:pPr>
+        <w:pStyle w:val="ListParagraph"/>
+        <w:numPr>
+          <w:ilvl w:val="0"/>
+          <w:numId w:val="20"/>
+        </w:numPr>
+      </w:pPr>
+      <w:r>
+        <w:rPr>
+          <w:i/>
+          <w:iCs/>
+        </w:rPr>
+        <w:t xml:space="preserve">Greedy </w:t>
+      </w:r>
+      <w:r>
+        <w:rPr>
+          <w:i/>
+          <w:iCs/>
+        </w:rPr>
+        <w:t xml:space="preserve">Algorithm </w:t>
+      </w:r>
+      <w:r>
+        <w:rPr>
+          <w:i/>
+          <w:iCs/>
+        </w:rPr>
+        <w:t>Variant</w:t>
+      </w:r>
+      <w:r>
+        <w:rPr>
+          <w:i/>
+          <w:iCs/>
+        </w:rPr>
+        <w:t xml:space="preserve">: </w:t>
+      </w:r>
+      <w:r>
+        <w:t xml:space="preserve">An algorithm is considered greedy if, </w:t>
+      </w:r>
+      <w:r>
+        <w:t>it prioritizes immediate choices over evaluating</w:t>
+      </w:r>
+      <w:r>
+        <w:t xml:space="preserve"> multiple options to find the </w:t>
+      </w:r>
+      <w:r>
+        <w:t xml:space="preserve">most </w:t>
+      </w:r>
+      <w:r>
+        <w:t>optimal result</w:t>
+      </w:r>
+      <w:r>
+        <w:t xml:space="preserve"> </w:t>
+      </w:r>
+      <w:r>
+        <w:fldChar w:fldCharType="begin"/>
+      </w:r>
+      <w:r>
+        <w:instrText xml:space="preserve"> REF _Ref141190684 \r \h </w:instrText>
+      </w:r>
+      <w:r>
+        <w:fldChar w:fldCharType="separate"/>
+      </w:r>
+      <w:r>
+        <w:t>[8]</w:t>
+      </w:r>
+      <w:r>
+        <w:fldChar w:fldCharType="end"/>
+      </w:r>
+      <w:r>
+        <w:t xml:space="preserve">. </w:t>
+      </w:r>
+      <w:r>
+        <w:t xml:space="preserve">As their </w:t>
+      </w:r>
+      <w:proofErr w:type="gramStart"/>
+      <w:r>
+        <w:t>main focus</w:t>
+      </w:r>
+      <w:proofErr w:type="gramEnd"/>
+      <w:r>
+        <w:t xml:space="preserve"> is on </w:t>
+      </w:r>
+      <w:r>
+        <w:t>local gains rather than long-term consequences</w:t>
+      </w:r>
+      <w:r>
+        <w:t xml:space="preserve">, they are often considered naïve and heuristic in nature. However, in the case of KP, </w:t>
+      </w:r>
+      <w:r>
+        <w:t>the Greedy algorithm stands out as an intuitive method</w:t>
+      </w:r>
+      <w:r>
+        <w:t xml:space="preserve"> because</w:t>
+      </w:r>
+      <w:r>
+        <w:t xml:space="preserve"> </w:t>
+      </w:r>
+      <w:r>
+        <w:t xml:space="preserve">it </w:t>
+      </w:r>
+      <w:r>
+        <w:t>takes a seemingly obvious approach</w:t>
+      </w:r>
+      <w:r>
+        <w:t xml:space="preserve">: </w:t>
+      </w:r>
+      <w:r>
+        <w:t>assign a v</w:t>
+      </w:r>
+      <w:r>
+        <w:t>alue-to-weight ratio</w:t>
+      </w:r>
+      <w:r>
+        <w:t xml:space="preserve"> for each item and fills the bag with items with the largest ratio </w:t>
+      </w:r>
+      <w:r>
+        <w:t>until it reaches as close to max weight as possible</w:t>
+      </w:r>
+      <w:r>
+        <w:t xml:space="preserve"> </w:t>
+      </w:r>
+      <w:r>
+        <w:fldChar w:fldCharType="begin"/>
+      </w:r>
+      <w:r>
+        <w:instrText xml:space="preserve"> REF _Ref141181000 \r \h </w:instrText>
+      </w:r>
+      <w:r>
+        <w:fldChar w:fldCharType="separate"/>
+      </w:r>
+      <w:r>
+        <w:t>[6]</w:t>
+      </w:r>
+      <w:r>
+        <w:fldChar w:fldCharType="end"/>
+      </w:r>
+      <w:r>
+        <w:t xml:space="preserve">. </w:t>
+      </w:r>
+      <w:r>
+        <w:t xml:space="preserve">Though </w:t>
+      </w:r>
+      <w:r>
+        <w:t>more efficient and easier</w:t>
+      </w:r>
+      <w:r>
+        <w:t xml:space="preserve"> to understand and implement, </w:t>
+      </w:r>
+      <w:r>
+        <w:t>this algorithm variation</w:t>
+      </w:r>
+      <w:r>
+        <w:t xml:space="preserve"> may not always yield the most optimal solution</w:t>
+      </w:r>
+      <w:r>
+        <w:t xml:space="preserve"> when compared to dynamic programming</w:t>
+      </w:r>
+      <w:r>
+        <w:t xml:space="preserve"> </w:t>
+      </w:r>
+      <w:r>
+        <w:fldChar w:fldCharType="begin"/>
+      </w:r>
+      <w:r>
+        <w:instrText xml:space="preserve"> REF _Ref141190684 \r \h </w:instrText>
+      </w:r>
+      <w:r>
+        <w:fldChar w:fldCharType="separate"/>
+      </w:r>
+      <w:r>
+        <w:t>[8]</w:t>
+      </w:r>
+      <w:r>
+        <w:fldChar w:fldCharType="end"/>
+      </w:r>
+      <w:r>
+        <w:t>.</w:t>
+      </w:r>
+      <w:r>
+        <w:t xml:space="preserve"> As such, it should only be used for </w:t>
+      </w:r>
+      <w:r>
+        <w:t>scenarios where "good enough" solutions are acceptable</w:t>
+      </w:r>
+      <w:r>
+        <w:t xml:space="preserve">, </w:t>
+      </w:r>
+      <w:r>
+        <w:t xml:space="preserve">such as </w:t>
+      </w:r>
+      <w:r>
+        <w:t>attempting to r</w:t>
+      </w:r>
+      <w:r>
+        <w:t>eturn change using the least amount of coins</w:t>
+      </w:r>
+      <w:r>
+        <w:t xml:space="preserve"> as possible, or when attempting a</w:t>
+      </w:r>
+      <w:r>
+        <w:t xml:space="preserve"> variant of the shortest path problem</w:t>
+      </w:r>
+      <w:r>
+        <w:t xml:space="preserve"> </w:t>
+      </w:r>
+      <w:r>
+        <w:fldChar w:fldCharType="begin"/>
+      </w:r>
+      <w:r>
+        <w:instrText xml:space="preserve"> REF _Ref141181000 \r \h </w:instrText>
+      </w:r>
+      <w:r>
+        <w:fldChar w:fldCharType="separate"/>
+      </w:r>
+      <w:r>
+        <w:t>[6]</w:t>
+      </w:r>
+      <w:r>
+        <w:fldChar w:fldCharType="end"/>
+      </w:r>
+      <w:r>
+        <w:fldChar w:fldCharType="begin"/>
+      </w:r>
+      <w:r>
+        <w:instrText xml:space="preserve"> REF _Ref141190684 \r \h </w:instrText>
+      </w:r>
+      <w:r>
+        <w:fldChar w:fldCharType="separate"/>
+      </w:r>
+      <w:r>
+        <w:t>[8]</w:t>
+      </w:r>
+      <w:r>
+        <w:fldChar w:fldCharType="end"/>
+      </w:r>
+      <w:r>
+        <w:t xml:space="preserve">. For this reason, the Greedy Variant is </w:t>
+      </w:r>
+      <w:r>
+        <w:t>“not as broadly applicable as other algorithm design approaches (such as dynamic programming)</w:t>
+      </w:r>
+      <w:r>
+        <w:t xml:space="preserve">” </w:t>
+      </w:r>
+      <w:r>
+        <w:fldChar w:fldCharType="begin"/>
+      </w:r>
+      <w:r>
+        <w:instrText xml:space="preserve"> REF _Ref141190684 \r \h </w:instrText>
+      </w:r>
+      <w:r>
+        <w:fldChar w:fldCharType="separate"/>
+      </w:r>
+      <w:r>
+        <w:t>[8]</w:t>
+      </w:r>
+      <w:r>
+        <w:fldChar w:fldCharType="end"/>
+      </w:r>
+      <w:r>
+        <w:t>.</w:t>
+      </w:r>
+    </w:p>
+    <w:p>
+      <w:pPr>
+        <w:pStyle w:val="ListParagraph"/>
+        <w:numPr>
+          <w:ilvl w:val="0"/>
+          <w:numId w:val="20"/>
+        </w:numPr>
+      </w:pPr>
+      <w:r>
+        <w:rPr>
+          <w:i/>
+          <w:iCs/>
+        </w:rPr>
+        <w:t>Dynamic Programming</w:t>
+      </w:r>
+      <w:r>
+        <w:rPr>
+          <w:i/>
+          <w:iCs/>
+        </w:rPr>
+        <w:t xml:space="preserve"> Variant:</w:t>
+      </w:r>
+      <w:r>
+        <w:t xml:space="preserve"> </w:t>
+      </w:r>
+      <w:r>
+        <w:t>Alternatively, the Dynamic Programming</w:t>
+      </w:r>
+      <w:r>
+        <w:t xml:space="preserve"> (DP)</w:t>
+      </w:r>
+      <w:r>
+        <w:t xml:space="preserve"> approach emerges as one of the best techniques for solving the challenging 0/1 KP </w:t>
+      </w:r>
+      <w:r>
+        <w:fldChar w:fldCharType="begin"/>
+      </w:r>
+      <w:r>
+        <w:instrText xml:space="preserve"> REF _Ref141186845 \r \h </w:instrText>
+      </w:r>
+      <w:r>
+        <w:fldChar w:fldCharType="separate"/>
+      </w:r>
+      <w:r>
+        <w:t>[7]</w:t>
+      </w:r>
+      <w:r>
+        <w:fldChar w:fldCharType="end"/>
+      </w:r>
+      <w:r>
+        <w:t>. DP works by breaking a larger problem down into smaller subproblems, and then solving them iteratively. Instead of dealing with an entire problem at once, DP starts at the most basic case and slowly works back up to the original problem. For KP,</w:t>
+      </w:r>
+      <w:r>
+        <w:t xml:space="preserve"> DP works in two phases, the forward </w:t>
+      </w:r>
+      <w:proofErr w:type="gramStart"/>
+      <w:r>
+        <w:t>phase</w:t>
+      </w:r>
+      <w:proofErr w:type="gramEnd"/>
+      <w:r>
+        <w:t xml:space="preserve"> and the backtracking phase. The forward phase</w:t>
+      </w:r>
+      <w:r>
+        <w:t xml:space="preserve"> is accomplished by employing the Bellman Recursion, which </w:t>
+      </w:r>
+      <w:r>
+        <w:t>computes optimal solution values for knapsack subproblems</w:t>
+      </w:r>
+      <w:r>
+        <w:t xml:space="preserve"> </w:t>
+      </w:r>
+      <w:r>
+        <w:fldChar w:fldCharType="begin"/>
+      </w:r>
+      <w:r>
+        <w:instrText xml:space="preserve"> REF _Ref141261628 \r \h </w:instrText>
+      </w:r>
+      <w:r>
+        <w:fldChar w:fldCharType="separate"/>
+      </w:r>
+      <w:r>
+        <w:t>[10]</w:t>
+      </w:r>
+      <w:r>
+        <w:fldChar w:fldCharType="end"/>
+      </w:r>
+      <w:r>
+        <w:fldChar w:fldCharType="begin"/>
+      </w:r>
+      <w:r>
+        <w:instrText xml:space="preserve"> REF _Ref141181000 \r \h </w:instrText>
+      </w:r>
+      <w:r>
+        <w:fldChar w:fldCharType="separate"/>
+      </w:r>
+      <w:r>
+        <w:t>[6]</w:t>
+      </w:r>
+      <w:r>
+        <w:fldChar w:fldCharType="end"/>
+      </w:r>
+      <w:r>
+        <w:t xml:space="preserve">. In other words, the </w:t>
+      </w:r>
+      <w:r>
+        <w:t>Bellman Recursion</w:t>
+      </w:r>
+      <w:r>
+        <w:t xml:space="preserve"> creates </w:t>
+      </w:r>
+      <w:r>
+        <w:t>a grid of items and knapsack weights</w:t>
+      </w:r>
+      <w:r>
+        <w:t xml:space="preserve">, through which it </w:t>
+      </w:r>
+      <w:r>
+        <w:t>begins solving at the smallest weight capacity and works through each capacity and item</w:t>
+      </w:r>
+      <w:r>
+        <w:t xml:space="preserve">, until it reaches the capacity of the original knapsack </w:t>
+      </w:r>
+      <w:r>
+        <w:fldChar w:fldCharType="begin"/>
+      </w:r>
+      <w:r>
+        <w:instrText xml:space="preserve"> REF _Ref141117552 \r \h </w:instrText>
+      </w:r>
+      <w:r>
+        <w:fldChar w:fldCharType="separate"/>
+      </w:r>
+      <w:r>
+        <w:t>[2]</w:t>
+      </w:r>
+      <w:r>
+        <w:fldChar w:fldCharType="end"/>
+      </w:r>
+      <w:r>
+        <w:t xml:space="preserve">. </w:t>
+      </w:r>
+      <w:r>
+        <w:t xml:space="preserve">The </w:t>
+      </w:r>
+      <w:r>
+        <w:t>backtracking phase</w:t>
+      </w:r>
+      <w:r>
+        <w:t xml:space="preserve"> start</w:t>
+      </w:r>
+      <w:r>
+        <w:t>s</w:t>
+      </w:r>
+      <w:r>
+        <w:t xml:space="preserve"> from the final cell in the table, </w:t>
+      </w:r>
+      <w:r>
+        <w:t>and</w:t>
+      </w:r>
+      <w:r>
+        <w:t xml:space="preserve"> identif</w:t>
+      </w:r>
+      <w:r>
+        <w:t>ies</w:t>
+      </w:r>
+      <w:r>
+        <w:t xml:space="preserve"> </w:t>
+      </w:r>
+      <w:r>
+        <w:t xml:space="preserve">which items were included in each knapsack to achieve the maximum value. By efficiently breaking down the problem into smaller subproblems and iteratively computing the </w:t>
+      </w:r>
+      <w:r>
+        <w:lastRenderedPageBreak/>
+        <w:t>optimal solutions, the Dynamic Programming approach provides a reliable solution for the 0/1 Knapsack Problem with a worst-case guarantee on the running time</w:t>
+      </w:r>
+      <w:r>
+        <w:t xml:space="preserve"> </w:t>
+      </w:r>
+      <w:r>
+        <w:fldChar w:fldCharType="begin"/>
+      </w:r>
+      <w:r>
+        <w:instrText xml:space="preserve"> REF _Ref141186845 \r \h </w:instrText>
+      </w:r>
+      <w:r>
+        <w:fldChar w:fldCharType="separate"/>
+      </w:r>
+      <w:r>
+        <w:t>[7]</w:t>
+      </w:r>
+      <w:r>
+        <w:fldChar w:fldCharType="end"/>
+      </w:r>
+      <w:r>
+        <w:t>.</w:t>
+      </w:r>
+    </w:p>
+    <w:p>
+      <w:pPr>
+        <w:ind w:left="360"/>
+        <w:jc w:val="both"/>
+        <w:rPr>
+          <w:i/>
+          <w:iCs/>
+        </w:rPr>
+      </w:pPr>
+    </w:p>
+    <w:p>
+      <w:pPr>
+        <w:pStyle w:val="Heading1"/>
+        <w:rPr>
+          <w:smallCaps/>
+          <w:color w:val="auto"/>
+          <w:sz w:val="22"/>
+          <w:szCs w:val="22"/>
+        </w:rPr>
+      </w:pPr>
+      <w:r>
+        <w:rPr>
+          <w:smallCaps/>
+          <w:color w:val="auto"/>
+          <w:sz w:val="22"/>
+          <w:szCs w:val="22"/>
+        </w:rPr>
+        <w:t>Algorithms</w:t>
+      </w:r>
+    </w:p>
+    <w:p/>
     <w:p>
       <w:r>
         <w:br w:type="page"/>
@@ -3028,12 +3761,17 @@
         <w:t xml:space="preserve">Hans </w:t>
       </w:r>
       <w:proofErr w:type="spellStart"/>
+      <w:proofErr w:type="gramStart"/>
       <w:r>
         <w:t>Kellerer</w:t>
       </w:r>
       <w:proofErr w:type="spellEnd"/>
       <w:r>
-        <w:t xml:space="preserve"> , </w:t>
+        <w:t> ,</w:t>
+      </w:r>
+      <w:proofErr w:type="gramEnd"/>
+      <w:r>
+        <w:t xml:space="preserve"> </w:t>
       </w:r>
       <w:r>
         <w:t xml:space="preserve">Ulrich </w:t>
@@ -3327,8 +4065,13 @@
         </w:numPr>
       </w:pPr>
       <w:r>
-        <w:t>Unbounded knapsack problem: Dynamic programming revisited</w:t>
-      </w:r>
+        <w:t xml:space="preserve">Unbounded knapsack problem: Dynamic programming </w:t>
+      </w:r>
+      <w:proofErr w:type="gramStart"/>
+      <w:r>
+        <w:t>revisited</w:t>
+      </w:r>
+      <w:proofErr w:type="gramEnd"/>
     </w:p>
     <w:p>
       <w:pPr>
@@ -5181,6 +5924,95 @@
     </w:lvl>
   </w:abstractNum>
   <w:abstractNum w:abstractNumId="16" w15:restartNumberingAfterBreak="0">
+    <w:nsid w:val="61D43C58"/>
+    <w:multiLevelType w:val="hybridMultilevel"/>
+    <w:tmpl w:val="D8FA87DE"/>
+    <w:lvl w:ilvl="0" w:tplc="04090017">
+      <w:start w:val="1"/>
+      <w:numFmt w:val="lowerLetter"/>
+      <w:lvlText w:val="%1)"/>
+      <w:lvlJc w:val="left"/>
+      <w:pPr>
+        <w:ind w:left="720" w:hanging="360"/>
+      </w:pPr>
+      <w:rPr>
+        <w:rFonts w:hint="default"/>
+      </w:rPr>
+    </w:lvl>
+    <w:lvl w:ilvl="1" w:tplc="04090019" w:tentative="1">
+      <w:start w:val="1"/>
+      <w:numFmt w:val="lowerLetter"/>
+      <w:lvlText w:val="%2."/>
+      <w:lvlJc w:val="left"/>
+      <w:pPr>
+        <w:ind w:left="1440" w:hanging="360"/>
+      </w:pPr>
+    </w:lvl>
+    <w:lvl w:ilvl="2" w:tplc="0409001B" w:tentative="1">
+      <w:start w:val="1"/>
+      <w:numFmt w:val="lowerRoman"/>
+      <w:lvlText w:val="%3."/>
+      <w:lvlJc w:val="right"/>
+      <w:pPr>
+        <w:ind w:left="2160" w:hanging="180"/>
+      </w:pPr>
+    </w:lvl>
+    <w:lvl w:ilvl="3" w:tplc="0409000F" w:tentative="1">
+      <w:start w:val="1"/>
+      <w:numFmt w:val="decimal"/>
+      <w:lvlText w:val="%4."/>
+      <w:lvlJc w:val="left"/>
+      <w:pPr>
+        <w:ind w:left="2880" w:hanging="360"/>
+      </w:pPr>
+    </w:lvl>
+    <w:lvl w:ilvl="4" w:tplc="04090019" w:tentative="1">
+      <w:start w:val="1"/>
+      <w:numFmt w:val="lowerLetter"/>
+      <w:lvlText w:val="%5."/>
+      <w:lvlJc w:val="left"/>
+      <w:pPr>
+        <w:ind w:left="3600" w:hanging="360"/>
+      </w:pPr>
+    </w:lvl>
+    <w:lvl w:ilvl="5" w:tplc="0409001B" w:tentative="1">
+      <w:start w:val="1"/>
+      <w:numFmt w:val="lowerRoman"/>
+      <w:lvlText w:val="%6."/>
+      <w:lvlJc w:val="right"/>
+      <w:pPr>
+        <w:ind w:left="4320" w:hanging="180"/>
+      </w:pPr>
+    </w:lvl>
+    <w:lvl w:ilvl="6" w:tplc="0409000F" w:tentative="1">
+      <w:start w:val="1"/>
+      <w:numFmt w:val="decimal"/>
+      <w:lvlText w:val="%7."/>
+      <w:lvlJc w:val="left"/>
+      <w:pPr>
+        <w:ind w:left="5040" w:hanging="360"/>
+      </w:pPr>
+    </w:lvl>
+    <w:lvl w:ilvl="7" w:tplc="04090019" w:tentative="1">
+      <w:start w:val="1"/>
+      <w:numFmt w:val="lowerLetter"/>
+      <w:lvlText w:val="%8."/>
+      <w:lvlJc w:val="left"/>
+      <w:pPr>
+        <w:ind w:left="5760" w:hanging="360"/>
+      </w:pPr>
+    </w:lvl>
+    <w:lvl w:ilvl="8" w:tplc="0409001B" w:tentative="1">
+      <w:start w:val="1"/>
+      <w:numFmt w:val="lowerRoman"/>
+      <w:lvlText w:val="%9."/>
+      <w:lvlJc w:val="right"/>
+      <w:pPr>
+        <w:ind w:left="6480" w:hanging="180"/>
+      </w:pPr>
+    </w:lvl>
+  </w:abstractNum>
+  <w:abstractNum w:abstractNumId="17" w15:restartNumberingAfterBreak="0">
     <w:nsid w:val="6429444F"/>
     <w:multiLevelType w:val="hybridMultilevel"/>
     <w:tmpl w:val="7B46C1AA"/>
@@ -5293,7 +6125,7 @@
       </w:rPr>
     </w:lvl>
   </w:abstractNum>
-  <w:abstractNum w:abstractNumId="17" w15:restartNumberingAfterBreak="0">
+  <w:abstractNum w:abstractNumId="18" w15:restartNumberingAfterBreak="0">
     <w:nsid w:val="7264454B"/>
     <w:multiLevelType w:val="hybridMultilevel"/>
     <w:tmpl w:val="1D0464C2"/>
@@ -5406,7 +6238,7 @@
       </w:rPr>
     </w:lvl>
   </w:abstractNum>
-  <w:abstractNum w:abstractNumId="18" w15:restartNumberingAfterBreak="0">
+  <w:abstractNum w:abstractNumId="19" w15:restartNumberingAfterBreak="0">
     <w:nsid w:val="7F0F2C05"/>
     <w:multiLevelType w:val="hybridMultilevel"/>
     <w:tmpl w:val="7940325A"/>
@@ -5535,13 +6367,13 @@
     <w:abstractNumId w:val="15"/>
   </w:num>
   <w:num w:numId="6" w16cid:durableId="323555418">
-    <w:abstractNumId w:val="17"/>
+    <w:abstractNumId w:val="18"/>
   </w:num>
   <w:num w:numId="7" w16cid:durableId="459493643">
     <w:abstractNumId w:val="14"/>
   </w:num>
   <w:num w:numId="8" w16cid:durableId="1637950702">
-    <w:abstractNumId w:val="18"/>
+    <w:abstractNumId w:val="19"/>
   </w:num>
   <w:num w:numId="9" w16cid:durableId="178662437">
     <w:abstractNumId w:val="8"/>
@@ -5565,7 +6397,7 @@
     <w:abstractNumId w:val="1"/>
   </w:num>
   <w:num w:numId="16" w16cid:durableId="361319457">
-    <w:abstractNumId w:val="16"/>
+    <w:abstractNumId w:val="17"/>
   </w:num>
   <w:num w:numId="17" w16cid:durableId="1924413486">
     <w:abstractNumId w:val="0"/>
@@ -5575,6 +6407,9 @@
   </w:num>
   <w:num w:numId="19" w16cid:durableId="293996268">
     <w:abstractNumId w:val="13"/>
+  </w:num>
+  <w:num w:numId="20" w16cid:durableId="2110658302">
+    <w:abstractNumId w:val="16"/>
   </w:num>
 </w:numbering>
 </file>

</xml_diff>